<commit_message>
Added agenda for 19/01
</commit_message>
<xml_diff>
--- a/other_documents/Group2-MS.docx
+++ b/other_documents/Group2-MS.docx
@@ -5,6 +5,15 @@
     <w:p/>
     <w:sdt>
       <w:sdtPr>
+        <w:rPr>
+          <w:rFonts w:asciiTheme="minorHAnsi" w:eastAsiaTheme="minorHAnsi" w:hAnsiTheme="minorHAnsi" w:cstheme="minorBidi"/>
+          <w:b w:val="0"/>
+          <w:bCs w:val="0"/>
+          <w:color w:val="auto"/>
+          <w:sz w:val="24"/>
+          <w:szCs w:val="24"/>
+          <w:lang w:val="en-AU"/>
+        </w:rPr>
         <w:id w:val="-47928015"/>
         <w:docPartObj>
           <w:docPartGallery w:val="Table of Contents"/>
@@ -13,12 +22,7 @@
       </w:sdtPr>
       <w:sdtEndPr>
         <w:rPr>
-          <w:rFonts w:asciiTheme="minorHAnsi" w:eastAsiaTheme="minorHAnsi" w:hAnsiTheme="minorHAnsi" w:cstheme="minorBidi"/>
           <w:noProof/>
-          <w:color w:val="auto"/>
-          <w:sz w:val="24"/>
-          <w:szCs w:val="24"/>
-          <w:lang w:val="en-AU"/>
         </w:rPr>
       </w:sdtEndPr>
       <w:sdtContent>
@@ -60,35 +64,7 @@
                 <w:rStyle w:val="Hyperlink"/>
                 <w:noProof/>
               </w:rPr>
-              <w:t>Lin</w:t>
-            </w:r>
-            <w:r>
-              <w:rPr>
-                <w:rStyle w:val="Hyperlink"/>
-                <w:noProof/>
-              </w:rPr>
-              <w:t>k</w:t>
-            </w:r>
-            <w:r>
-              <w:rPr>
-                <w:rStyle w:val="Hyperlink"/>
-                <w:noProof/>
-              </w:rPr>
-              <w:t>s to artifacts for all MS Tea</w:t>
-            </w:r>
-            <w:r>
-              <w:rPr>
-                <w:rStyle w:val="Hyperlink"/>
-                <w:noProof/>
-              </w:rPr>
-              <w:t>m</w:t>
-            </w:r>
-            <w:r>
-              <w:rPr>
-                <w:rStyle w:val="Hyperlink"/>
-                <w:noProof/>
-              </w:rPr>
-              <w:t>s meetings</w:t>
+              <w:t>Links to artifacts for all MS Teams meetings</w:t>
             </w:r>
             <w:r>
               <w:rPr>
@@ -1267,19 +1243,7 @@
       <w:bookmarkStart w:id="0" w:name="_Toc124968927"/>
       <w:r>
         <w:lastRenderedPageBreak/>
-        <w:t>Links to artifacts</w:t>
-      </w:r>
-      <w:r>
-        <w:t xml:space="preserve"> for </w:t>
-      </w:r>
-      <w:r>
-        <w:t xml:space="preserve">all </w:t>
-      </w:r>
-      <w:r>
-        <w:t xml:space="preserve">MS Teams </w:t>
-      </w:r>
-      <w:r>
-        <w:t>meetings</w:t>
+        <w:t>Links to artifacts for all MS Teams meetings</w:t>
       </w:r>
       <w:bookmarkEnd w:id="0"/>
     </w:p>
@@ -1303,31 +1267,7 @@
           <w:rPr>
             <w:rStyle w:val="Hyperlink"/>
           </w:rPr>
-          <w:t>A</w:t>
-        </w:r>
-        <w:r>
-          <w:rPr>
-            <w:rStyle w:val="Hyperlink"/>
-          </w:rPr>
-          <w:t>g</w:t>
-        </w:r>
-        <w:r>
-          <w:rPr>
-            <w:rStyle w:val="Hyperlink"/>
-          </w:rPr>
-          <w:t>e</w:t>
-        </w:r>
-        <w:r>
-          <w:rPr>
-            <w:rStyle w:val="Hyperlink"/>
-          </w:rPr>
-          <w:t>n</w:t>
-        </w:r>
-        <w:r>
-          <w:rPr>
-            <w:rStyle w:val="Hyperlink"/>
-          </w:rPr>
-          <w:t>da</w:t>
+          <w:t>Agenda</w:t>
         </w:r>
       </w:hyperlink>
       <w:r>
@@ -1338,19 +1278,7 @@
           <w:rPr>
             <w:rStyle w:val="Hyperlink"/>
           </w:rPr>
-          <w:t>Rec</w:t>
-        </w:r>
-        <w:r>
-          <w:rPr>
-            <w:rStyle w:val="Hyperlink"/>
-          </w:rPr>
-          <w:t>o</w:t>
-        </w:r>
-        <w:r>
-          <w:rPr>
-            <w:rStyle w:val="Hyperlink"/>
-          </w:rPr>
-          <w:t>rding</w:t>
+          <w:t>Recording</w:t>
         </w:r>
       </w:hyperlink>
       <w:r>
@@ -1377,25 +1305,7 @@
           <w:rPr>
             <w:rStyle w:val="Hyperlink"/>
           </w:rPr>
-          <w:t>Ag</w:t>
-        </w:r>
-        <w:r>
-          <w:rPr>
-            <w:rStyle w:val="Hyperlink"/>
-          </w:rPr>
-          <w:t>e</w:t>
-        </w:r>
-        <w:r>
-          <w:rPr>
-            <w:rStyle w:val="Hyperlink"/>
-          </w:rPr>
-          <w:t>n</w:t>
-        </w:r>
-        <w:r>
-          <w:rPr>
-            <w:rStyle w:val="Hyperlink"/>
-          </w:rPr>
-          <w:t>da</w:t>
+          <w:t>Agenda</w:t>
         </w:r>
       </w:hyperlink>
       <w:r>
@@ -1406,13 +1316,7 @@
           <w:rPr>
             <w:rStyle w:val="Hyperlink"/>
           </w:rPr>
-          <w:t>Recordin</w:t>
-        </w:r>
-        <w:r>
-          <w:rPr>
-            <w:rStyle w:val="Hyperlink"/>
-          </w:rPr>
-          <w:t>g</w:t>
+          <w:t>Recording</w:t>
         </w:r>
       </w:hyperlink>
       <w:r>
@@ -1439,25 +1343,7 @@
           <w:rPr>
             <w:rStyle w:val="Hyperlink"/>
           </w:rPr>
-          <w:t>Ag</w:t>
-        </w:r>
-        <w:r>
-          <w:rPr>
-            <w:rStyle w:val="Hyperlink"/>
-          </w:rPr>
-          <w:t>e</w:t>
-        </w:r>
-        <w:r>
-          <w:rPr>
-            <w:rStyle w:val="Hyperlink"/>
-          </w:rPr>
-          <w:t>n</w:t>
-        </w:r>
-        <w:r>
-          <w:rPr>
-            <w:rStyle w:val="Hyperlink"/>
-          </w:rPr>
-          <w:t>da</w:t>
+          <w:t>Agenda</w:t>
         </w:r>
       </w:hyperlink>
       <w:r>
@@ -1468,19 +1354,7 @@
           <w:rPr>
             <w:rStyle w:val="Hyperlink"/>
           </w:rPr>
-          <w:t>R</w:t>
-        </w:r>
-        <w:r>
-          <w:rPr>
-            <w:rStyle w:val="Hyperlink"/>
-          </w:rPr>
-          <w:t>e</w:t>
-        </w:r>
-        <w:r>
-          <w:rPr>
-            <w:rStyle w:val="Hyperlink"/>
-          </w:rPr>
-          <w:t>cording</w:t>
+          <w:t>Recording</w:t>
         </w:r>
       </w:hyperlink>
       <w:r>
@@ -1507,19 +1381,7 @@
           <w:rPr>
             <w:rStyle w:val="Hyperlink"/>
           </w:rPr>
-          <w:t>Age</w:t>
-        </w:r>
-        <w:r>
-          <w:rPr>
-            <w:rStyle w:val="Hyperlink"/>
-          </w:rPr>
-          <w:t>n</w:t>
-        </w:r>
-        <w:r>
-          <w:rPr>
-            <w:rStyle w:val="Hyperlink"/>
-          </w:rPr>
-          <w:t>da</w:t>
+          <w:t>Agenda</w:t>
         </w:r>
       </w:hyperlink>
       <w:r>
@@ -1530,19 +1392,7 @@
           <w:rPr>
             <w:rStyle w:val="Hyperlink"/>
           </w:rPr>
-          <w:t>Recordi</w:t>
-        </w:r>
-        <w:r>
-          <w:rPr>
-            <w:rStyle w:val="Hyperlink"/>
-          </w:rPr>
-          <w:t>n</w:t>
-        </w:r>
-        <w:r>
-          <w:rPr>
-            <w:rStyle w:val="Hyperlink"/>
-          </w:rPr>
-          <w:t>g</w:t>
+          <w:t>Recording</w:t>
         </w:r>
       </w:hyperlink>
       <w:r>
@@ -1565,6 +1415,82 @@
         <w:tab/>
       </w:r>
       <w:hyperlink r:id="rId21" w:history="1">
+        <w:r>
+          <w:rPr>
+            <w:rStyle w:val="Hyperlink"/>
+          </w:rPr>
+          <w:t>Agenda</w:t>
+        </w:r>
+      </w:hyperlink>
+      <w:r>
+        <w:tab/>
+      </w:r>
+      <w:hyperlink r:id="rId22" w:history="1">
+        <w:r>
+          <w:rPr>
+            <w:rStyle w:val="Hyperlink"/>
+          </w:rPr>
+          <w:t>Recording</w:t>
+        </w:r>
+      </w:hyperlink>
+      <w:r>
+        <w:tab/>
+      </w:r>
+      <w:hyperlink r:id="rId23" w:history="1">
+        <w:r>
+          <w:rPr>
+            <w:rStyle w:val="Hyperlink"/>
+          </w:rPr>
+          <w:t>Actions</w:t>
+        </w:r>
+      </w:hyperlink>
+    </w:p>
+    <w:p>
+      <w:r>
+        <w:t>17/01/23</w:t>
+      </w:r>
+      <w:r>
+        <w:tab/>
+      </w:r>
+      <w:hyperlink r:id="rId24" w:history="1">
+        <w:r>
+          <w:rPr>
+            <w:rStyle w:val="Hyperlink"/>
+          </w:rPr>
+          <w:t>Agenda</w:t>
+        </w:r>
+      </w:hyperlink>
+      <w:r>
+        <w:tab/>
+      </w:r>
+      <w:hyperlink r:id="rId25" w:history="1">
+        <w:r>
+          <w:rPr>
+            <w:rStyle w:val="Hyperlink"/>
+          </w:rPr>
+          <w:t>Recording</w:t>
+        </w:r>
+      </w:hyperlink>
+      <w:r>
+        <w:tab/>
+      </w:r>
+      <w:hyperlink r:id="rId26" w:history="1">
+        <w:r>
+          <w:rPr>
+            <w:rStyle w:val="Hyperlink"/>
+          </w:rPr>
+          <w:t>Actions</w:t>
+        </w:r>
+      </w:hyperlink>
+    </w:p>
+    <w:p>
+      <w:r>
+        <w:t>19/01/23</w:t>
+      </w:r>
+      <w:r>
+        <w:tab/>
+      </w:r>
+      <w:hyperlink r:id="rId27" w:history="1">
         <w:r>
           <w:rPr>
             <w:rStyle w:val="Hyperlink"/>
@@ -1584,116 +1510,6 @@
           <w:t>a</w:t>
         </w:r>
       </w:hyperlink>
-      <w:r>
-        <w:tab/>
-      </w:r>
-      <w:hyperlink r:id="rId22" w:history="1">
-        <w:r>
-          <w:rPr>
-            <w:rStyle w:val="Hyperlink"/>
-          </w:rPr>
-          <w:t>Re</w:t>
-        </w:r>
-        <w:r>
-          <w:rPr>
-            <w:rStyle w:val="Hyperlink"/>
-          </w:rPr>
-          <w:t>c</w:t>
-        </w:r>
-        <w:r>
-          <w:rPr>
-            <w:rStyle w:val="Hyperlink"/>
-          </w:rPr>
-          <w:t>ording</w:t>
-        </w:r>
-      </w:hyperlink>
-      <w:r>
-        <w:tab/>
-      </w:r>
-      <w:hyperlink r:id="rId23" w:history="1">
-        <w:r>
-          <w:rPr>
-            <w:rStyle w:val="Hyperlink"/>
-          </w:rPr>
-          <w:t>Actions</w:t>
-        </w:r>
-      </w:hyperlink>
-    </w:p>
-    <w:p>
-      <w:r>
-        <w:t>17/01/23</w:t>
-      </w:r>
-      <w:r>
-        <w:tab/>
-      </w:r>
-      <w:hyperlink r:id="rId24" w:history="1">
-        <w:r>
-          <w:rPr>
-            <w:rStyle w:val="Hyperlink"/>
-          </w:rPr>
-          <w:t>Agen</w:t>
-        </w:r>
-        <w:r>
-          <w:rPr>
-            <w:rStyle w:val="Hyperlink"/>
-          </w:rPr>
-          <w:t>d</w:t>
-        </w:r>
-        <w:r>
-          <w:rPr>
-            <w:rStyle w:val="Hyperlink"/>
-          </w:rPr>
-          <w:t>a</w:t>
-        </w:r>
-      </w:hyperlink>
-      <w:r>
-        <w:tab/>
-      </w:r>
-      <w:hyperlink r:id="rId25" w:history="1">
-        <w:r>
-          <w:rPr>
-            <w:rStyle w:val="Hyperlink"/>
-          </w:rPr>
-          <w:t>Reco</w:t>
-        </w:r>
-        <w:r>
-          <w:rPr>
-            <w:rStyle w:val="Hyperlink"/>
-          </w:rPr>
-          <w:t>r</w:t>
-        </w:r>
-        <w:r>
-          <w:rPr>
-            <w:rStyle w:val="Hyperlink"/>
-          </w:rPr>
-          <w:t>ding</w:t>
-        </w:r>
-      </w:hyperlink>
-      <w:r>
-        <w:tab/>
-      </w:r>
-      <w:hyperlink r:id="rId26" w:history="1">
-        <w:r>
-          <w:rPr>
-            <w:rStyle w:val="Hyperlink"/>
-          </w:rPr>
-          <w:t>Actions</w:t>
-        </w:r>
-      </w:hyperlink>
-    </w:p>
-    <w:p>
-      <w:r>
-        <w:t>19/01/23</w:t>
-      </w:r>
-      <w:r>
-        <w:tab/>
-      </w:r>
-      <w:r>
-        <w:rPr>
-          <w:highlight w:val="red"/>
-        </w:rPr>
-        <w:t>Agenda</w:t>
-      </w:r>
       <w:r>
         <w:tab/>
       </w:r>
@@ -2405,10 +2221,7 @@
       <w:bookmarkStart w:id="2" w:name="_Toc124968929"/>
       <w:r>
         <w:lastRenderedPageBreak/>
-        <w:t xml:space="preserve">Agenda Notes for MS Teams meeting </w:t>
-      </w:r>
-      <w:r>
-        <w:t>03/01/2023</w:t>
+        <w:t>Agenda Notes for MS Teams meeting 03/01/2023</w:t>
       </w:r>
       <w:bookmarkEnd w:id="2"/>
     </w:p>
@@ -3130,13 +2943,7 @@
       <w:bookmarkStart w:id="3" w:name="_Toc124968930"/>
       <w:r>
         <w:lastRenderedPageBreak/>
-        <w:t>Agenda Notes for MS Teams meeting 0</w:t>
-      </w:r>
-      <w:r>
-        <w:t>6</w:t>
-      </w:r>
-      <w:r>
-        <w:t>/01/2023</w:t>
+        <w:t>Agenda Notes for MS Teams meeting 06/01/2023</w:t>
       </w:r>
       <w:bookmarkEnd w:id="3"/>
     </w:p>
@@ -3756,13 +3563,7 @@
       <w:bookmarkStart w:id="4" w:name="_Toc124968931"/>
       <w:r>
         <w:lastRenderedPageBreak/>
-        <w:t xml:space="preserve">Agenda Notes for MS Teams meeting </w:t>
-      </w:r>
-      <w:r>
-        <w:t>10</w:t>
-      </w:r>
-      <w:r>
-        <w:t>/01/2023</w:t>
+        <w:t>Agenda Notes for MS Teams meeting 10/01/2023</w:t>
       </w:r>
       <w:bookmarkEnd w:id="4"/>
     </w:p>
@@ -4476,13 +4277,7 @@
       <w:bookmarkStart w:id="5" w:name="_Toc124968932"/>
       <w:r>
         <w:lastRenderedPageBreak/>
-        <w:t>Agenda Notes for MS Teams meeting 1</w:t>
-      </w:r>
-      <w:r>
-        <w:t>3</w:t>
-      </w:r>
-      <w:r>
-        <w:t>/01/2023</w:t>
+        <w:t>Agenda Notes for MS Teams meeting 13/01/2023</w:t>
       </w:r>
       <w:bookmarkEnd w:id="5"/>
     </w:p>
@@ -5459,13 +5254,7 @@
       <w:bookmarkStart w:id="6" w:name="_Toc124968933"/>
       <w:r>
         <w:lastRenderedPageBreak/>
-        <w:t>Agenda Notes for MS Teams meeting 1</w:t>
-      </w:r>
-      <w:r>
-        <w:t>7</w:t>
-      </w:r>
-      <w:r>
-        <w:t>/01/2023</w:t>
+        <w:t>Agenda Notes for MS Teams meeting 17/01/2023</w:t>
       </w:r>
       <w:bookmarkEnd w:id="6"/>
     </w:p>
@@ -6578,29 +6367,1108 @@
       <w:bookmarkStart w:id="7" w:name="_Toc124968934"/>
       <w:r>
         <w:lastRenderedPageBreak/>
-        <w:t>Agenda Notes for MS Teams meeting 1</w:t>
-      </w:r>
-      <w:r>
-        <w:t>9</w:t>
-      </w:r>
-      <w:r>
-        <w:t>/01/2023</w:t>
+        <w:t>Agenda Notes for MS Teams meeting 19/01/2023</w:t>
       </w:r>
       <w:bookmarkEnd w:id="7"/>
     </w:p>
     <w:p>
       <w:pPr>
         <w:rPr>
-          <w:bCs/>
-        </w:rPr>
-      </w:pPr>
-      <w:r>
-        <w:rPr>
-          <w:bCs/>
-          <w:highlight w:val="red"/>
-        </w:rPr>
-        <w:t>COPY THURSDAY’S AGENDA INTO HERE</w:t>
-      </w:r>
+          <w:rFonts w:ascii="Arial" w:hAnsi="Arial" w:cs="Arial"/>
+        </w:rPr>
+      </w:pPr>
+    </w:p>
+    <w:tbl>
+      <w:tblPr>
+        <w:tblpPr w:leftFromText="180" w:rightFromText="180" w:vertAnchor="text" w:horzAnchor="margin" w:tblpY="-7"/>
+        <w:tblW w:w="0" w:type="auto"/>
+        <w:tblBorders>
+          <w:top w:val="single" w:sz="4" w:space="0" w:color="auto"/>
+          <w:left w:val="single" w:sz="4" w:space="0" w:color="auto"/>
+          <w:bottom w:val="single" w:sz="4" w:space="0" w:color="auto"/>
+          <w:right w:val="single" w:sz="4" w:space="0" w:color="auto"/>
+          <w:insideH w:val="single" w:sz="4" w:space="0" w:color="auto"/>
+          <w:insideV w:val="single" w:sz="4" w:space="0" w:color="auto"/>
+        </w:tblBorders>
+        <w:tblCellMar>
+          <w:left w:w="0" w:type="dxa"/>
+          <w:right w:w="0" w:type="dxa"/>
+        </w:tblCellMar>
+        <w:tblLook w:val="0000" w:firstRow="0" w:lastRow="0" w:firstColumn="0" w:lastColumn="0" w:noHBand="0" w:noVBand="0"/>
+      </w:tblPr>
+      <w:tblGrid>
+        <w:gridCol w:w="5580"/>
+      </w:tblGrid>
+      <w:tr>
+        <w:trPr>
+          <w:trHeight w:val="1894"/>
+        </w:trPr>
+        <w:tc>
+          <w:tcPr>
+            <w:tcW w:w="5580" w:type="dxa"/>
+            <w:tcBorders>
+              <w:top w:val="nil"/>
+              <w:left w:val="nil"/>
+              <w:bottom w:val="nil"/>
+              <w:right w:val="nil"/>
+            </w:tcBorders>
+          </w:tcPr>
+          <w:p>
+            <w:pPr>
+              <w:pStyle w:val="Subtitle"/>
+              <w:framePr w:hSpace="0" w:wrap="auto" w:vAnchor="margin" w:hAnchor="text" w:yAlign="inline"/>
+              <w:rPr>
+                <w:rFonts w:ascii="Arial" w:hAnsi="Arial" w:cs="Arial"/>
+              </w:rPr>
+            </w:pPr>
+            <w:r>
+              <w:rPr>
+                <w:rFonts w:ascii="Arial" w:hAnsi="Arial" w:cs="Arial"/>
+              </w:rPr>
+              <w:t>Dualcab</w:t>
+            </w:r>
+          </w:p>
+          <w:p>
+            <w:pPr>
+              <w:pStyle w:val="Subtitle"/>
+              <w:framePr w:hSpace="0" w:wrap="auto" w:vAnchor="margin" w:hAnchor="text" w:yAlign="inline"/>
+              <w:rPr>
+                <w:rFonts w:ascii="Arial" w:hAnsi="Arial" w:cs="Arial"/>
+              </w:rPr>
+            </w:pPr>
+            <w:r>
+              <w:rPr>
+                <w:rFonts w:ascii="Arial" w:hAnsi="Arial" w:cs="Arial"/>
+              </w:rPr>
+              <w:t xml:space="preserve">Team meeting </w:t>
+            </w:r>
+          </w:p>
+          <w:p>
+            <w:pPr>
+              <w:rPr>
+                <w:rFonts w:ascii="Arial" w:hAnsi="Arial" w:cs="Arial"/>
+              </w:rPr>
+            </w:pPr>
+          </w:p>
+        </w:tc>
+      </w:tr>
+      <w:tr>
+        <w:trPr>
+          <w:trHeight w:val="7636"/>
+        </w:trPr>
+        <w:tc>
+          <w:tcPr>
+            <w:tcW w:w="5580" w:type="dxa"/>
+            <w:tcBorders>
+              <w:top w:val="nil"/>
+              <w:left w:val="nil"/>
+              <w:bottom w:val="nil"/>
+              <w:right w:val="nil"/>
+            </w:tcBorders>
+          </w:tcPr>
+          <w:p>
+            <w:pPr>
+              <w:rPr>
+                <w:rFonts w:ascii="Arial" w:hAnsi="Arial" w:cs="Arial"/>
+                <w:noProof/>
+              </w:rPr>
+            </w:pPr>
+            <w:r>
+              <w:rPr>
+                <w:noProof/>
+              </w:rPr>
+              <mc:AlternateContent>
+                <mc:Choice Requires="wps">
+                  <w:drawing>
+                    <wp:inline distT="0" distB="0" distL="0" distR="0" wp14:anchorId="1BCA0549" wp14:editId="303977C5">
+                      <wp:extent cx="3528695" cy="1210310"/>
+                      <wp:effectExtent l="0" t="0" r="0" b="635"/>
+                      <wp:docPr id="4" name="Text Box 8"/>
+                      <wp:cNvGraphicFramePr>
+                        <a:graphicFrameLocks xmlns:a="http://schemas.openxmlformats.org/drawingml/2006/main"/>
+                      </wp:cNvGraphicFramePr>
+                      <a:graphic xmlns:a="http://schemas.openxmlformats.org/drawingml/2006/main">
+                        <a:graphicData uri="http://schemas.microsoft.com/office/word/2010/wordprocessingShape">
+                          <wps:wsp>
+                            <wps:cNvSpPr txBox="1">
+                              <a:spLocks noChangeArrowheads="1"/>
+                            </wps:cNvSpPr>
+                            <wps:spPr bwMode="auto">
+                              <a:xfrm>
+                                <a:off x="0" y="0"/>
+                                <a:ext cx="3528695" cy="1210310"/>
+                              </a:xfrm>
+                              <a:prstGeom prst="rect">
+                                <a:avLst/>
+                              </a:prstGeom>
+                              <a:noFill/>
+                              <a:ln>
+                                <a:noFill/>
+                              </a:ln>
+                              <a:extLst>
+                                <a:ext uri="{909E8E84-426E-40DD-AFC4-6F175D3DCCD1}">
+                                  <a14:hiddenFill xmlns:a14="http://schemas.microsoft.com/office/drawing/2010/main">
+                                    <a:solidFill>
+                                      <a:srgbClr val="FFFFFF"/>
+                                    </a:solidFill>
+                                  </a14:hiddenFill>
+                                </a:ext>
+                                <a:ext uri="{91240B29-F687-4F45-9708-019B960494DF}">
+                                  <a14:hiddenLine xmlns:a14="http://schemas.microsoft.com/office/drawing/2010/main" w="6350">
+                                    <a:solidFill>
+                                      <a:srgbClr val="000000"/>
+                                    </a:solidFill>
+                                    <a:miter lim="800000"/>
+                                    <a:headEnd/>
+                                    <a:tailEnd/>
+                                  </a14:hiddenLine>
+                                </a:ext>
+                              </a:extLst>
+                            </wps:spPr>
+                            <wps:txbx>
+                              <w:txbxContent>
+                                <w:p>
+                                  <w:pPr>
+                                    <w:pStyle w:val="Title"/>
+                                  </w:pPr>
+                                  <w:r>
+                                    <w:t>Agenda:</w:t>
+                                  </w:r>
+                                </w:p>
+                              </w:txbxContent>
+                            </wps:txbx>
+                            <wps:bodyPr rot="0" vert="horz" wrap="square" lIns="91440" tIns="45720" rIns="91440" bIns="45720" anchor="t" anchorCtr="0" upright="1">
+                              <a:noAutofit/>
+                            </wps:bodyPr>
+                          </wps:wsp>
+                        </a:graphicData>
+                      </a:graphic>
+                    </wp:inline>
+                  </w:drawing>
+                </mc:Choice>
+                <mc:Fallback>
+                  <w:pict>
+                    <v:shape w14:anchorId="1BCA0549" id="_x0000_s1032" type="#_x0000_t202" style="width:277.85pt;height:95.3pt;visibility:visible;mso-wrap-style:square;mso-left-percent:-10001;mso-top-percent:-10001;mso-position-horizontal:absolute;mso-position-horizontal-relative:char;mso-position-vertical:absolute;mso-position-vertical-relative:line;mso-left-percent:-10001;mso-top-percent:-10001;v-text-anchor:top" o:gfxdata="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" filled="f" stroked="f" strokeweight=".5pt">
+                      <v:textbox>
+                        <w:txbxContent>
+                          <w:p>
+                            <w:pPr>
+                              <w:pStyle w:val="Title"/>
+                            </w:pPr>
+                            <w:r>
+                              <w:t>Agenda:</w:t>
+                            </w:r>
+                          </w:p>
+                        </w:txbxContent>
+                      </v:textbox>
+                      <w10:anchorlock/>
+                    </v:shape>
+                  </w:pict>
+                </mc:Fallback>
+              </mc:AlternateContent>
+            </w:r>
+          </w:p>
+        </w:tc>
+      </w:tr>
+      <w:tr>
+        <w:trPr>
+          <w:trHeight w:val="2171"/>
+        </w:trPr>
+        <w:tc>
+          <w:tcPr>
+            <w:tcW w:w="5580" w:type="dxa"/>
+            <w:tcBorders>
+              <w:top w:val="nil"/>
+              <w:left w:val="nil"/>
+              <w:bottom w:val="nil"/>
+              <w:right w:val="nil"/>
+            </w:tcBorders>
+          </w:tcPr>
+          <w:sdt>
+            <w:sdtPr>
+              <w:rPr>
+                <w:rFonts w:ascii="Arial" w:hAnsi="Arial" w:cs="Arial"/>
+              </w:rPr>
+              <w:id w:val="-1893877189"/>
+              <w:placeholder>
+                <w:docPart w:val="EF0C6BBFF2A3534DBDE88EB690B4F210"/>
+              </w:placeholder>
+              <w15:appearance w15:val="hidden"/>
+            </w:sdtPr>
+            <w:sdtEndPr>
+              <w:rPr>
+                <w:rStyle w:val="SubtitleChar"/>
+                <w:rFonts w:asciiTheme="minorHAnsi" w:eastAsiaTheme="minorEastAsia" w:hAnsiTheme="minorHAnsi" w:cstheme="minorBidi"/>
+                <w:caps/>
+                <w:color w:val="44546A" w:themeColor="text2"/>
+                <w:spacing w:val="20"/>
+                <w:sz w:val="32"/>
+                <w:szCs w:val="22"/>
+                <w:lang w:val="en-US"/>
+              </w:rPr>
+            </w:sdtEndPr>
+            <w:sdtContent>
+              <w:p>
+                <w:pPr>
+                  <w:rPr>
+                    <w:rStyle w:val="SubtitleChar"/>
+                  </w:rPr>
+                </w:pPr>
+                <w:r>
+                  <w:rPr>
+                    <w:rStyle w:val="SubtitleChar"/>
+                  </w:rPr>
+                  <w:t>January</w:t>
+                </w:r>
+                <w:r>
+                  <w:rPr>
+                    <w:rStyle w:val="SubtitleChar"/>
+                  </w:rPr>
+                  <w:t xml:space="preserve"> 19,</w:t>
+                </w:r>
+                <w:r>
+                  <w:rPr>
+                    <w:rStyle w:val="SubtitleChar"/>
+                  </w:rPr>
+                  <w:t xml:space="preserve"> 2023</w:t>
+                </w:r>
+              </w:p>
+            </w:sdtContent>
+          </w:sdt>
+          <w:p>
+            <w:pPr>
+              <w:rPr>
+                <w:rFonts w:ascii="Arial" w:hAnsi="Arial" w:cs="Arial"/>
+                <w:noProof/>
+                <w:sz w:val="10"/>
+                <w:szCs w:val="10"/>
+              </w:rPr>
+            </w:pPr>
+            <w:r>
+              <w:rPr>
+                <w:noProof/>
+              </w:rPr>
+              <mc:AlternateContent>
+                <mc:Choice Requires="wps">
+                  <w:drawing>
+                    <wp:inline distT="0" distB="0" distL="0" distR="0" wp14:anchorId="27B48786" wp14:editId="53BFFA0B">
+                      <wp:extent cx="1793875" cy="10160"/>
+                      <wp:effectExtent l="22860" t="22860" r="21590" b="14605"/>
+                      <wp:docPr id="5" name="Straight Connector 6" descr="text divider"/>
+                      <wp:cNvGraphicFramePr>
+                        <a:graphicFrameLocks xmlns:a="http://schemas.openxmlformats.org/drawingml/2006/main"/>
+                      </wp:cNvGraphicFramePr>
+                      <a:graphic xmlns:a="http://schemas.openxmlformats.org/drawingml/2006/main">
+                        <a:graphicData uri="http://schemas.microsoft.com/office/word/2010/wordprocessingShape">
+                          <wps:wsp>
+                            <wps:cNvCnPr>
+                              <a:cxnSpLocks noChangeShapeType="1"/>
+                            </wps:cNvCnPr>
+                            <wps:spPr bwMode="auto">
+                              <a:xfrm flipV="1">
+                                <a:off x="0" y="0"/>
+                                <a:ext cx="1793875" cy="10160"/>
+                              </a:xfrm>
+                              <a:prstGeom prst="line">
+                                <a:avLst/>
+                              </a:prstGeom>
+                              <a:noFill/>
+                              <a:ln w="38100">
+                                <a:solidFill>
+                                  <a:schemeClr val="tx2">
+                                    <a:lumMod val="100000"/>
+                                    <a:lumOff val="0"/>
+                                  </a:schemeClr>
+                                </a:solidFill>
+                                <a:round/>
+                                <a:headEnd/>
+                                <a:tailEnd/>
+                              </a:ln>
+                              <a:extLst>
+                                <a:ext uri="{909E8E84-426E-40DD-AFC4-6F175D3DCCD1}">
+                                  <a14:hiddenFill xmlns:a14="http://schemas.microsoft.com/office/drawing/2010/main">
+                                    <a:noFill/>
+                                  </a14:hiddenFill>
+                                </a:ext>
+                              </a:extLst>
+                            </wps:spPr>
+                            <wps:bodyPr/>
+                          </wps:wsp>
+                        </a:graphicData>
+                      </a:graphic>
+                    </wp:inline>
+                  </w:drawing>
+                </mc:Choice>
+                <mc:Fallback>
+                  <w:pict>
+                    <v:line w14:anchorId="5A9F40EC" id="Straight Connector 6" o:spid="_x0000_s1026" alt="text divider" style="flip:y;visibility:visible;mso-wrap-style:square;mso-left-percent:-10001;mso-top-percent:-10001;mso-position-horizontal:absolute;mso-position-horizontal-relative:char;mso-position-vertical:absolute;mso-position-vertical-relative:line;mso-left-percent:-10001;mso-top-percent:-10001" from="0,0" to="141.25pt,.8pt" o:gfxdata="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" strokecolor="#44546a [3215]" strokeweight="3pt">
+                      <w10:anchorlock/>
+                    </v:line>
+                  </w:pict>
+                </mc:Fallback>
+              </mc:AlternateContent>
+            </w:r>
+          </w:p>
+          <w:p>
+            <w:pPr>
+              <w:rPr>
+                <w:rFonts w:ascii="Arial" w:hAnsi="Arial" w:cs="Arial"/>
+                <w:noProof/>
+                <w:sz w:val="10"/>
+                <w:szCs w:val="10"/>
+              </w:rPr>
+            </w:pPr>
+          </w:p>
+          <w:p>
+            <w:pPr>
+              <w:rPr>
+                <w:rFonts w:ascii="Arial" w:hAnsi="Arial" w:cs="Arial"/>
+                <w:noProof/>
+                <w:sz w:val="10"/>
+                <w:szCs w:val="10"/>
+              </w:rPr>
+            </w:pPr>
+          </w:p>
+          <w:p>
+            <w:pPr>
+              <w:rPr>
+                <w:rFonts w:ascii="Arial" w:hAnsi="Arial" w:cs="Arial"/>
+              </w:rPr>
+            </w:pPr>
+            <w:r>
+              <w:rPr>
+                <w:rFonts w:ascii="Arial" w:hAnsi="Arial" w:cs="Arial"/>
+              </w:rPr>
+              <w:t xml:space="preserve">Authored by: </w:t>
+            </w:r>
+            <w:sdt>
+              <w:sdtPr>
+                <w:rPr>
+                  <w:rFonts w:ascii="Arial" w:hAnsi="Arial" w:cs="Arial"/>
+                </w:rPr>
+                <w:alias w:val="Your Name"/>
+                <w:tag w:val="Your Name"/>
+                <w:id w:val="-992787129"/>
+                <w:placeholder>
+                  <w:docPart w:val="82850064853E174E871DA86DEFF3659B"/>
+                </w:placeholder>
+                <w:dataBinding w:prefixMappings="xmlns:ns0='http://schemas.microsoft.com/office/2006/coverPageProps' " w:xpath="/ns0:CoverPageProperties[1]/ns0:CompanyFax[1]" w:storeItemID="{55AF091B-3C7A-41E3-B477-F2FDAA23CFDA}"/>
+                <w15:appearance w15:val="hidden"/>
+                <w:text w:multiLine="1"/>
+              </w:sdtPr>
+              <w:sdtContent>
+                <w:r>
+                  <w:rPr>
+                    <w:rFonts w:ascii="Arial" w:hAnsi="Arial" w:cs="Arial"/>
+                  </w:rPr>
+                  <w:t>Lachlan Nielsen</w:t>
+                </w:r>
+              </w:sdtContent>
+            </w:sdt>
+          </w:p>
+          <w:p>
+            <w:pPr>
+              <w:rPr>
+                <w:rFonts w:ascii="Arial" w:hAnsi="Arial" w:cs="Arial"/>
+              </w:rPr>
+            </w:pPr>
+          </w:p>
+          <w:p>
+            <w:pPr>
+              <w:rPr>
+                <w:rFonts w:ascii="Arial" w:hAnsi="Arial" w:cs="Arial"/>
+              </w:rPr>
+            </w:pPr>
+          </w:p>
+          <w:p>
+            <w:pPr>
+              <w:rPr>
+                <w:rFonts w:ascii="Arial" w:hAnsi="Arial" w:cs="Arial"/>
+              </w:rPr>
+            </w:pPr>
+          </w:p>
+          <w:p>
+            <w:pPr>
+              <w:rPr>
+                <w:rFonts w:ascii="Arial" w:hAnsi="Arial" w:cs="Arial"/>
+                <w:noProof/>
+                <w:sz w:val="10"/>
+                <w:szCs w:val="10"/>
+              </w:rPr>
+            </w:pPr>
+          </w:p>
+        </w:tc>
+      </w:tr>
+    </w:tbl>
+    <w:p>
+      <w:pPr>
+        <w:spacing w:after="200"/>
+        <w:rPr>
+          <w:rFonts w:ascii="Arial" w:hAnsi="Arial" w:cs="Arial"/>
+        </w:rPr>
+      </w:pPr>
+      <w:r>
+        <w:rPr>
+          <w:rFonts w:ascii="Arial" w:hAnsi="Arial" w:cs="Arial"/>
+        </w:rPr>
+        <w:br w:type="page"/>
+      </w:r>
+    </w:p>
+    <w:p>
+      <w:r>
+        <w:lastRenderedPageBreak/>
+        <w:t>Before we start:</w:t>
+      </w:r>
+    </w:p>
+    <w:p>
+      <w:pPr>
+        <w:pStyle w:val="ListParagraph"/>
+        <w:numPr>
+          <w:ilvl w:val="0"/>
+          <w:numId w:val="11"/>
+        </w:numPr>
+        <w:rPr>
+          <w:b w:val="0"/>
+          <w:bCs/>
+        </w:rPr>
+      </w:pPr>
+      <w:r>
+        <w:rPr>
+          <w:b w:val="0"/>
+          <w:bCs/>
+        </w:rPr>
+        <w:t xml:space="preserve">Chris: </w:t>
+      </w:r>
+      <w:r>
+        <w:rPr>
+          <w:b w:val="0"/>
+          <w:bCs/>
+        </w:rPr>
+        <w:t>view</w:t>
+      </w:r>
+      <w:r>
+        <w:rPr>
+          <w:b w:val="0"/>
+          <w:bCs/>
+        </w:rPr>
+        <w:t xml:space="preserve"> assignment_2 PDF for reference.</w:t>
+      </w:r>
+    </w:p>
+    <w:p>
+      <w:pPr>
+        <w:rPr>
+          <w:b/>
+          <w:bCs/>
+        </w:rPr>
+      </w:pPr>
+    </w:p>
+    <w:p>
+      <w:pPr>
+        <w:rPr>
+          <w:b/>
+          <w:bCs/>
+        </w:rPr>
+      </w:pPr>
+    </w:p>
+    <w:p>
+      <w:r>
+        <w:t>What needs to be done?</w:t>
+      </w:r>
+    </w:p>
+    <w:p>
+      <w:pPr>
+        <w:pStyle w:val="ListParagraph"/>
+        <w:numPr>
+          <w:ilvl w:val="0"/>
+          <w:numId w:val="10"/>
+        </w:numPr>
+        <w:rPr>
+          <w:b w:val="0"/>
+          <w:bCs/>
+        </w:rPr>
+      </w:pPr>
+      <w:r>
+        <w:rPr>
+          <w:b w:val="0"/>
+          <w:bCs/>
+        </w:rPr>
+        <w:t xml:space="preserve">Industry data: paragraph about the group overall *see </w:t>
+      </w:r>
+      <w:r>
+        <w:rPr>
+          <w:b w:val="0"/>
+          <w:bCs/>
+          <w:i/>
+          <w:iCs/>
+        </w:rPr>
+        <w:t>outstanding tasks</w:t>
+      </w:r>
+      <w:r>
+        <w:rPr>
+          <w:b w:val="0"/>
+          <w:bCs/>
+        </w:rPr>
+        <w:t xml:space="preserve">* </w:t>
+      </w:r>
+    </w:p>
+    <w:p>
+      <w:pPr>
+        <w:pStyle w:val="ListParagraph"/>
+        <w:ind w:left="1800"/>
+        <w:rPr>
+          <w:b w:val="0"/>
+          <w:bCs/>
+        </w:rPr>
+      </w:pPr>
+    </w:p>
+    <w:p>
+      <w:pPr>
+        <w:pStyle w:val="ListParagraph"/>
+        <w:numPr>
+          <w:ilvl w:val="0"/>
+          <w:numId w:val="10"/>
+        </w:numPr>
+        <w:rPr>
+          <w:b w:val="0"/>
+          <w:bCs/>
+        </w:rPr>
+      </w:pPr>
+      <w:r>
+        <w:rPr>
+          <w:b w:val="0"/>
+          <w:bCs/>
+        </w:rPr>
+        <w:t>Industry data: Ida, Ash, Alex, has your ideal job changed?</w:t>
+      </w:r>
+    </w:p>
+    <w:p>
+      <w:pPr>
+        <w:pStyle w:val="ListParagraph"/>
+        <w:ind w:left="1800"/>
+        <w:rPr>
+          <w:b w:val="0"/>
+          <w:bCs/>
+        </w:rPr>
+      </w:pPr>
+    </w:p>
+    <w:p>
+      <w:pPr>
+        <w:pStyle w:val="ListParagraph"/>
+        <w:numPr>
+          <w:ilvl w:val="0"/>
+          <w:numId w:val="10"/>
+        </w:numPr>
+        <w:rPr>
+          <w:b w:val="0"/>
+          <w:bCs/>
+        </w:rPr>
+      </w:pPr>
+      <w:r>
+        <w:rPr>
+          <w:b w:val="0"/>
+          <w:bCs/>
+        </w:rPr>
+        <w:t>IT technologies: we need to review tech 3 &amp; 4. Lachie has started reviewing tech 2</w:t>
+      </w:r>
+    </w:p>
+    <w:p>
+      <w:pPr>
+        <w:pStyle w:val="ListParagraph"/>
+        <w:ind w:left="1800"/>
+        <w:rPr>
+          <w:b w:val="0"/>
+          <w:bCs/>
+        </w:rPr>
+      </w:pPr>
+    </w:p>
+    <w:p>
+      <w:pPr>
+        <w:pStyle w:val="ListParagraph"/>
+        <w:numPr>
+          <w:ilvl w:val="0"/>
+          <w:numId w:val="10"/>
+        </w:numPr>
+        <w:rPr>
+          <w:b w:val="0"/>
+          <w:bCs/>
+        </w:rPr>
+      </w:pPr>
+      <w:r>
+        <w:rPr>
+          <w:b w:val="0"/>
+          <w:bCs/>
+        </w:rPr>
+        <w:t xml:space="preserve">Group reflection: </w:t>
+      </w:r>
+    </w:p>
+    <w:p>
+      <w:pPr>
+        <w:pStyle w:val="ListParagraph"/>
+        <w:numPr>
+          <w:ilvl w:val="1"/>
+          <w:numId w:val="10"/>
+        </w:numPr>
+        <w:rPr>
+          <w:b w:val="0"/>
+          <w:bCs/>
+        </w:rPr>
+      </w:pPr>
+      <w:r>
+        <w:rPr>
+          <w:b w:val="0"/>
+          <w:bCs/>
+        </w:rPr>
+        <w:t>Group part: needs to be made into a final written piece</w:t>
+      </w:r>
+    </w:p>
+    <w:p>
+      <w:pPr>
+        <w:pStyle w:val="ListParagraph"/>
+        <w:numPr>
+          <w:ilvl w:val="1"/>
+          <w:numId w:val="10"/>
+        </w:numPr>
+        <w:rPr>
+          <w:b w:val="0"/>
+          <w:bCs/>
+        </w:rPr>
+      </w:pPr>
+      <w:r>
+        <w:rPr>
+          <w:b w:val="0"/>
+          <w:bCs/>
+        </w:rPr>
+        <w:t>Individual part: Alex, Lachie, Ida</w:t>
+      </w:r>
+    </w:p>
+    <w:p>
+      <w:pPr>
+        <w:pStyle w:val="ListParagraph"/>
+        <w:ind w:left="2520"/>
+        <w:rPr>
+          <w:b w:val="0"/>
+          <w:bCs/>
+        </w:rPr>
+      </w:pPr>
+    </w:p>
+    <w:p>
+      <w:pPr>
+        <w:pStyle w:val="ListParagraph"/>
+        <w:numPr>
+          <w:ilvl w:val="0"/>
+          <w:numId w:val="10"/>
+        </w:numPr>
+        <w:rPr>
+          <w:b w:val="0"/>
+          <w:bCs/>
+        </w:rPr>
+      </w:pPr>
+      <w:r>
+        <w:rPr>
+          <w:b w:val="0"/>
+          <w:bCs/>
+        </w:rPr>
+        <w:t>Completed web pages (layout only):</w:t>
+      </w:r>
+    </w:p>
+    <w:p>
+      <w:pPr>
+        <w:pStyle w:val="ListParagraph"/>
+        <w:numPr>
+          <w:ilvl w:val="1"/>
+          <w:numId w:val="10"/>
+        </w:numPr>
+        <w:rPr>
+          <w:b w:val="0"/>
+          <w:bCs/>
+        </w:rPr>
+      </w:pPr>
+      <w:r>
+        <w:rPr>
+          <w:b w:val="0"/>
+          <w:bCs/>
+        </w:rPr>
+        <w:t>Specifications/index.html</w:t>
+      </w:r>
+    </w:p>
+    <w:p>
+      <w:pPr>
+        <w:pStyle w:val="ListParagraph"/>
+        <w:numPr>
+          <w:ilvl w:val="1"/>
+          <w:numId w:val="10"/>
+        </w:numPr>
+        <w:rPr>
+          <w:b w:val="0"/>
+          <w:bCs/>
+        </w:rPr>
+      </w:pPr>
+      <w:r>
+        <w:rPr>
+          <w:b w:val="0"/>
+          <w:bCs/>
+        </w:rPr>
+        <w:t>Tools</w:t>
+      </w:r>
+    </w:p>
+    <w:p>
+      <w:pPr>
+        <w:pStyle w:val="ListParagraph"/>
+        <w:numPr>
+          <w:ilvl w:val="1"/>
+          <w:numId w:val="10"/>
+        </w:numPr>
+        <w:rPr>
+          <w:b w:val="0"/>
+          <w:bCs/>
+        </w:rPr>
+      </w:pPr>
+      <w:r>
+        <w:rPr>
+          <w:b w:val="0"/>
+          <w:bCs/>
+        </w:rPr>
+        <w:t>Industry data</w:t>
+      </w:r>
+    </w:p>
+    <w:p>
+      <w:pPr>
+        <w:pStyle w:val="ListParagraph"/>
+        <w:numPr>
+          <w:ilvl w:val="1"/>
+          <w:numId w:val="10"/>
+        </w:numPr>
+        <w:rPr>
+          <w:b w:val="0"/>
+          <w:bCs/>
+        </w:rPr>
+      </w:pPr>
+      <w:r>
+        <w:rPr>
+          <w:b w:val="0"/>
+          <w:bCs/>
+        </w:rPr>
+        <w:t>IT Work</w:t>
+      </w:r>
+    </w:p>
+    <w:p>
+      <w:pPr>
+        <w:pStyle w:val="ListParagraph"/>
+        <w:numPr>
+          <w:ilvl w:val="1"/>
+          <w:numId w:val="10"/>
+        </w:numPr>
+        <w:rPr>
+          <w:b w:val="0"/>
+          <w:bCs/>
+        </w:rPr>
+      </w:pPr>
+      <w:r>
+        <w:rPr>
+          <w:b w:val="0"/>
+          <w:bCs/>
+        </w:rPr>
+        <w:t>Project</w:t>
+      </w:r>
+    </w:p>
+    <w:p>
+      <w:pPr>
+        <w:pStyle w:val="ListParagraph"/>
+        <w:numPr>
+          <w:ilvl w:val="1"/>
+          <w:numId w:val="10"/>
+        </w:numPr>
+        <w:rPr>
+          <w:b w:val="0"/>
+          <w:bCs/>
+        </w:rPr>
+      </w:pPr>
+      <w:r>
+        <w:rPr>
+          <w:b w:val="0"/>
+          <w:bCs/>
+        </w:rPr>
+        <w:t>Reflection</w:t>
+      </w:r>
+    </w:p>
+    <w:p>
+      <w:pPr>
+        <w:pStyle w:val="ListParagraph"/>
+        <w:ind w:left="2520"/>
+        <w:rPr>
+          <w:b w:val="0"/>
+          <w:bCs/>
+        </w:rPr>
+      </w:pPr>
+    </w:p>
+    <w:p>
+      <w:pPr>
+        <w:pStyle w:val="ListParagraph"/>
+        <w:numPr>
+          <w:ilvl w:val="0"/>
+          <w:numId w:val="10"/>
+        </w:numPr>
+        <w:rPr>
+          <w:b w:val="0"/>
+          <w:bCs/>
+        </w:rPr>
+      </w:pPr>
+      <w:r>
+        <w:rPr>
+          <w:b w:val="0"/>
+          <w:bCs/>
+        </w:rPr>
+        <w:t>Outstanding web pages:</w:t>
+      </w:r>
+    </w:p>
+    <w:p>
+      <w:pPr>
+        <w:pStyle w:val="ListParagraph"/>
+        <w:numPr>
+          <w:ilvl w:val="1"/>
+          <w:numId w:val="10"/>
+        </w:numPr>
+        <w:rPr>
+          <w:b w:val="0"/>
+          <w:bCs/>
+        </w:rPr>
+      </w:pPr>
+      <w:r>
+        <w:rPr>
+          <w:b w:val="0"/>
+          <w:bCs/>
+        </w:rPr>
+        <w:t>Ideal jobs</w:t>
+      </w:r>
+    </w:p>
+    <w:p>
+      <w:pPr>
+        <w:pStyle w:val="ListParagraph"/>
+        <w:numPr>
+          <w:ilvl w:val="1"/>
+          <w:numId w:val="10"/>
+        </w:numPr>
+        <w:rPr>
+          <w:b w:val="0"/>
+          <w:bCs/>
+        </w:rPr>
+      </w:pPr>
+      <w:r>
+        <w:rPr>
+          <w:b w:val="0"/>
+          <w:bCs/>
+        </w:rPr>
+        <w:t>IT Technologies</w:t>
+      </w:r>
+    </w:p>
+    <w:p>
+      <w:pPr>
+        <w:spacing w:after="200"/>
+        <w:rPr>
+          <w:b/>
+          <w:bCs/>
+        </w:rPr>
+      </w:pPr>
+      <w:r>
+        <w:rPr>
+          <w:bCs/>
+        </w:rPr>
+        <w:br w:type="page"/>
+      </w:r>
+    </w:p>
+    <w:p>
+      <w:pPr>
+        <w:pStyle w:val="ListParagraph"/>
+        <w:ind w:left="2520"/>
+        <w:rPr>
+          <w:b w:val="0"/>
+          <w:bCs/>
+        </w:rPr>
+      </w:pPr>
+    </w:p>
+    <w:p>
+      <w:r>
+        <w:t>Workflow:</w:t>
+      </w:r>
+    </w:p>
+    <w:p>
+      <w:pPr>
+        <w:ind w:firstLine="720"/>
+        <w:rPr>
+          <w:b/>
+          <w:bCs/>
+        </w:rPr>
+      </w:pPr>
+      <w:r>
+        <w:rPr>
+          <w:bCs/>
+        </w:rPr>
+        <w:t>1. Write the document</w:t>
+      </w:r>
+    </w:p>
+    <w:p>
+      <w:pPr>
+        <w:ind w:firstLine="720"/>
+        <w:rPr>
+          <w:b/>
+          <w:bCs/>
+        </w:rPr>
+      </w:pPr>
+      <w:r>
+        <w:rPr>
+          <w:bCs/>
+        </w:rPr>
+        <w:t>2. Review the document (preferably by someone else)</w:t>
+      </w:r>
+    </w:p>
+    <w:p>
+      <w:pPr>
+        <w:ind w:firstLine="720"/>
+        <w:rPr>
+          <w:b/>
+          <w:bCs/>
+        </w:rPr>
+      </w:pPr>
+      <w:r>
+        <w:rPr>
+          <w:bCs/>
+        </w:rPr>
+        <w:t xml:space="preserve">3. Label document in Git as </w:t>
+      </w:r>
+      <w:proofErr w:type="spellStart"/>
+      <w:r>
+        <w:rPr>
+          <w:bCs/>
+          <w:i/>
+          <w:iCs/>
+        </w:rPr>
+        <w:t>filnename_FINAL</w:t>
+      </w:r>
+      <w:proofErr w:type="spellEnd"/>
+    </w:p>
+    <w:p>
+      <w:pPr>
+        <w:ind w:firstLine="720"/>
+        <w:rPr>
+          <w:b/>
+          <w:bCs/>
+        </w:rPr>
+      </w:pPr>
+      <w:r>
+        <w:rPr>
+          <w:bCs/>
+        </w:rPr>
+        <w:t>4. Add to website</w:t>
+      </w:r>
+    </w:p>
+    <w:p>
+      <w:pPr>
+        <w:ind w:firstLine="720"/>
+        <w:rPr>
+          <w:b/>
+          <w:bCs/>
+        </w:rPr>
+      </w:pPr>
+      <w:r>
+        <w:rPr>
+          <w:bCs/>
+        </w:rPr>
+        <w:t xml:space="preserve">5. Compare </w:t>
+      </w:r>
+      <w:proofErr w:type="spellStart"/>
+      <w:r>
+        <w:rPr>
+          <w:bCs/>
+          <w:i/>
+          <w:iCs/>
+        </w:rPr>
+        <w:t>filnename_FINAL</w:t>
+      </w:r>
+      <w:proofErr w:type="spellEnd"/>
+      <w:r>
+        <w:rPr>
+          <w:bCs/>
+          <w:i/>
+          <w:iCs/>
+        </w:rPr>
+        <w:t xml:space="preserve"> </w:t>
+      </w:r>
+      <w:r>
+        <w:rPr>
+          <w:bCs/>
+        </w:rPr>
+        <w:t>text to final website text</w:t>
+      </w:r>
+    </w:p>
+    <w:p>
+      <w:pPr>
+        <w:ind w:firstLine="720"/>
+        <w:rPr>
+          <w:b/>
+        </w:rPr>
+      </w:pPr>
+      <w:r>
+        <w:t xml:space="preserve">6. </w:t>
+      </w:r>
+      <w:proofErr w:type="gramStart"/>
+      <w:r>
+        <w:t>Compare</w:t>
+      </w:r>
+      <w:proofErr w:type="gramEnd"/>
+      <w:r>
+        <w:t xml:space="preserve"> to final PDF</w:t>
+      </w:r>
+      <w:r>
+        <w:br/>
+      </w:r>
+      <w:r>
+        <w:br/>
+      </w:r>
+      <w:r>
+        <w:rPr>
+          <w:bCs/>
+        </w:rPr>
+        <w:t>Module Contributions:</w:t>
+      </w:r>
+    </w:p>
+    <w:p>
+      <w:pPr>
+        <w:ind w:firstLine="720"/>
+        <w:rPr>
+          <w:bCs/>
+        </w:rPr>
+      </w:pPr>
+      <w:r>
+        <w:t>- are we up to date?</w:t>
+      </w:r>
+    </w:p>
+    <w:p>
+      <w:pPr>
+        <w:ind w:firstLine="720"/>
+        <w:rPr>
+          <w:b/>
+        </w:rPr>
+      </w:pPr>
+      <w:r>
+        <w:t>- when do we have to be up to date by</w:t>
+      </w:r>
+    </w:p>
+    <w:p>
+      <w:pPr>
+        <w:pStyle w:val="ListParagraph"/>
+        <w:ind w:left="2520"/>
+        <w:rPr>
+          <w:b w:val="0"/>
+          <w:bCs/>
+        </w:rPr>
+      </w:pPr>
+    </w:p>
+    <w:p>
+      <w:pPr>
+        <w:rPr>
+          <w:bCs/>
+        </w:rPr>
+      </w:pPr>
     </w:p>
     <w:p>
       <w:pPr>
@@ -6794,7 +7662,7 @@
                 </mc:Choice>
                 <mc:Fallback>
                   <w:pict>
-                    <v:shape w14:anchorId="195F15B6" id="Text Box 19" o:spid="_x0000_s1032" type="#_x0000_t202" style="width:277.85pt;height:95.3pt;visibility:visible;mso-wrap-style:square;mso-left-percent:-10001;mso-top-percent:-10001;mso-position-horizontal:absolute;mso-position-horizontal-relative:char;mso-position-vertical:absolute;mso-position-vertical-relative:line;mso-left-percent:-10001;mso-top-percent:-10001;v-text-anchor:top" o:gfxdata="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" filled="f" stroked="f" strokeweight=".5pt">
+                    <v:shape w14:anchorId="195F15B6" id="Text Box 19" o:spid="_x0000_s1033" type="#_x0000_t202" style="width:277.85pt;height:95.3pt;visibility:visible;mso-wrap-style:square;mso-left-percent:-10001;mso-top-percent:-10001;mso-position-horizontal:absolute;mso-position-horizontal-relative:char;mso-position-vertical:absolute;mso-position-vertical-relative:line;mso-left-percent:-10001;mso-top-percent:-10001;v-text-anchor:top" o:gfxdata="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" filled="f" stroked="f" strokeweight=".5pt">
                       <v:textbox>
                         <w:txbxContent>
                           <w:p>
@@ -7707,7 +8575,7 @@
                 </mc:Choice>
                 <mc:Fallback>
                   <w:pict>
-                    <v:shape w14:anchorId="3DB2B7CB" id="Text Box 21" o:spid="_x0000_s1033" type="#_x0000_t202" style="width:277.85pt;height:95.3pt;visibility:visible;mso-wrap-style:square;mso-left-percent:-10001;mso-top-percent:-10001;mso-position-horizontal:absolute;mso-position-horizontal-relative:char;mso-position-vertical:absolute;mso-position-vertical-relative:line;mso-left-percent:-10001;mso-top-percent:-10001;v-text-anchor:top" o:gfxdata="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" filled="f" stroked="f" strokeweight=".5pt">
+                    <v:shape w14:anchorId="3DB2B7CB" id="Text Box 21" o:spid="_x0000_s1034" type="#_x0000_t202" style="width:277.85pt;height:95.3pt;visibility:visible;mso-wrap-style:square;mso-left-percent:-10001;mso-top-percent:-10001;mso-position-horizontal:absolute;mso-position-horizontal-relative:char;mso-position-vertical:absolute;mso-position-vertical-relative:line;mso-left-percent:-10001;mso-top-percent:-10001;v-text-anchor:top" o:gfxdata="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" filled="f" stroked="f" strokeweight=".5pt">
                       <v:textbox>
                         <w:txbxContent>
                           <w:p>
@@ -8588,7 +9456,7 @@
                 </mc:Choice>
                 <mc:Fallback>
                   <w:pict>
-                    <v:shape w14:anchorId="27B7252B" id="Text Box 23" o:spid="_x0000_s1034" type="#_x0000_t202" style="width:277.85pt;height:95.3pt;visibility:visible;mso-wrap-style:square;mso-left-percent:-10001;mso-top-percent:-10001;mso-position-horizontal:absolute;mso-position-horizontal-relative:char;mso-position-vertical:absolute;mso-position-vertical-relative:line;mso-left-percent:-10001;mso-top-percent:-10001;v-text-anchor:top" o:gfxdata="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" filled="f" stroked="f" strokeweight=".5pt">
+                    <v:shape w14:anchorId="27B7252B" id="Text Box 23" o:spid="_x0000_s1035" type="#_x0000_t202" style="width:277.85pt;height:95.3pt;visibility:visible;mso-wrap-style:square;mso-left-percent:-10001;mso-top-percent:-10001;mso-position-horizontal:absolute;mso-position-horizontal-relative:char;mso-position-vertical:absolute;mso-position-vertical-relative:line;mso-left-percent:-10001;mso-top-percent:-10001;v-text-anchor:top" o:gfxdata="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" filled="f" stroked="f" strokeweight=".5pt">
                       <v:textbox>
                         <w:txbxContent>
                           <w:p>
@@ -9469,7 +10337,7 @@
                 </mc:Choice>
                 <mc:Fallback>
                   <w:pict>
-                    <v:shape w14:anchorId="7AB04D45" id="_x0000_s1035" type="#_x0000_t202" style="width:277.85pt;height:95.3pt;visibility:visible;mso-wrap-style:square;mso-left-percent:-10001;mso-top-percent:-10001;mso-position-horizontal:absolute;mso-position-horizontal-relative:char;mso-position-vertical:absolute;mso-position-vertical-relative:line;mso-left-percent:-10001;mso-top-percent:-10001;v-text-anchor:top" o:gfxdata="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" filled="f" stroked="f" strokeweight=".5pt">
+                    <v:shape w14:anchorId="7AB04D45" id="_x0000_s1036" type="#_x0000_t202" style="width:277.85pt;height:95.3pt;visibility:visible;mso-wrap-style:square;mso-left-percent:-10001;mso-top-percent:-10001;mso-position-horizontal:absolute;mso-position-horizontal-relative:char;mso-position-vertical:absolute;mso-position-vertical-relative:line;mso-left-percent:-10001;mso-top-percent:-10001;v-text-anchor:top" o:gfxdata="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" filled="f" stroked="f" strokeweight=".5pt">
                       <v:textbox>
                         <w:txbxContent>
                           <w:p>
@@ -9925,7 +10793,7 @@
                     <pic:cNvPicPr/>
                   </pic:nvPicPr>
                   <pic:blipFill>
-                    <a:blip r:embed="rId27"/>
+                    <a:blip r:embed="rId28"/>
                     <a:stretch>
                       <a:fillRect/>
                     </a:stretch>
@@ -10432,7 +11300,7 @@
                 </mc:Choice>
                 <mc:Fallback>
                   <w:pict>
-                    <v:shape w14:anchorId="027156B9" id="_x0000_s1036" type="#_x0000_t202" style="width:277.85pt;height:95.3pt;visibility:visible;mso-wrap-style:square;mso-left-percent:-10001;mso-top-percent:-10001;mso-position-horizontal:absolute;mso-position-horizontal-relative:char;mso-position-vertical:absolute;mso-position-vertical-relative:line;mso-left-percent:-10001;mso-top-percent:-10001;v-text-anchor:top" o:gfxdata="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" filled="f" stroked="f" strokeweight=".5pt">
+                    <v:shape w14:anchorId="027156B9" id="_x0000_s1037" type="#_x0000_t202" style="width:277.85pt;height:95.3pt;visibility:visible;mso-wrap-style:square;mso-left-percent:-10001;mso-top-percent:-10001;mso-position-horizontal:absolute;mso-position-horizontal-relative:char;mso-position-vertical:absolute;mso-position-vertical-relative:line;mso-left-percent:-10001;mso-top-percent:-10001;v-text-anchor:top" o:gfxdata="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" filled="f" stroked="f" strokeweight=".5pt">
                       <v:textbox>
                         <w:txbxContent>
                           <w:p>
@@ -11622,7 +12490,7 @@
                 </mc:Choice>
                 <mc:Fallback>
                   <w:pict>
-                    <v:shape w14:anchorId="0AB3937C" id="_x0000_s1037" type="#_x0000_t202" style="width:277.85pt;height:95.3pt;visibility:visible;mso-wrap-style:square;mso-left-percent:-10001;mso-top-percent:-10001;mso-position-horizontal:absolute;mso-position-horizontal-relative:char;mso-position-vertical:absolute;mso-position-vertical-relative:line;mso-left-percent:-10001;mso-top-percent:-10001;v-text-anchor:top" o:gfxdata="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" filled="f" stroked="f" strokeweight=".5pt">
+                    <v:shape w14:anchorId="0AB3937C" id="_x0000_s1038" type="#_x0000_t202" style="width:277.85pt;height:95.3pt;visibility:visible;mso-wrap-style:square;mso-left-percent:-10001;mso-top-percent:-10001;mso-position-horizontal:absolute;mso-position-horizontal-relative:char;mso-position-vertical:absolute;mso-position-vertical-relative:line;mso-left-percent:-10001;mso-top-percent:-10001;v-text-anchor:top" o:gfxdata="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" filled="f" stroked="f" strokeweight=".5pt">
                       <v:textbox>
                         <w:txbxContent>
                           <w:p>
@@ -12651,7 +13519,7 @@
       <w:bookmarkEnd w:id="15"/>
     </w:p>
     <w:p>
-      <w:hyperlink r:id="rId28" w:history="1">
+      <w:hyperlink r:id="rId29" w:history="1">
         <w:r>
           <w:rPr>
             <w:rStyle w:val="Hyperlink"/>
@@ -12661,12 +13529,12 @@
       </w:hyperlink>
     </w:p>
     <w:sectPr>
-      <w:headerReference w:type="even" r:id="rId29"/>
-      <w:headerReference w:type="default" r:id="rId30"/>
-      <w:footerReference w:type="even" r:id="rId31"/>
-      <w:footerReference w:type="default" r:id="rId32"/>
-      <w:headerReference w:type="first" r:id="rId33"/>
-      <w:footerReference w:type="first" r:id="rId34"/>
+      <w:headerReference w:type="even" r:id="rId30"/>
+      <w:headerReference w:type="default" r:id="rId31"/>
+      <w:footerReference w:type="even" r:id="rId32"/>
+      <w:footerReference w:type="default" r:id="rId33"/>
+      <w:headerReference w:type="first" r:id="rId34"/>
+      <w:footerReference w:type="first" r:id="rId35"/>
       <w:pgSz w:w="11900" w:h="17320"/>
       <w:pgMar w:top="1400" w:right="900" w:bottom="0" w:left="900" w:header="720" w:footer="720" w:gutter="0"/>
       <w:cols w:space="720"/>
@@ -13126,6 +13994,119 @@
     </w:lvl>
   </w:abstractNum>
   <w:abstractNum w:abstractNumId="2" w15:restartNumberingAfterBreak="0">
+    <w:nsid w:val="05A83BEF"/>
+    <w:multiLevelType w:val="hybridMultilevel"/>
+    <w:tmpl w:val="2DD0E3B6"/>
+    <w:lvl w:ilvl="0" w:tplc="51802D46">
+      <w:start w:val="5"/>
+      <w:numFmt w:val="bullet"/>
+      <w:lvlText w:val="-"/>
+      <w:lvlJc w:val="left"/>
+      <w:pPr>
+        <w:ind w:left="720" w:hanging="360"/>
+      </w:pPr>
+      <w:rPr>
+        <w:rFonts w:ascii="Calibri" w:eastAsiaTheme="minorEastAsia" w:hAnsi="Calibri" w:cs="Calibri" w:hint="default"/>
+      </w:rPr>
+    </w:lvl>
+    <w:lvl w:ilvl="1" w:tplc="0C090003" w:tentative="1">
+      <w:start w:val="1"/>
+      <w:numFmt w:val="bullet"/>
+      <w:lvlText w:val="o"/>
+      <w:lvlJc w:val="left"/>
+      <w:pPr>
+        <w:ind w:left="1440" w:hanging="360"/>
+      </w:pPr>
+      <w:rPr>
+        <w:rFonts w:ascii="Courier New" w:hAnsi="Courier New" w:cs="Courier New" w:hint="default"/>
+      </w:rPr>
+    </w:lvl>
+    <w:lvl w:ilvl="2" w:tplc="0C090005" w:tentative="1">
+      <w:start w:val="1"/>
+      <w:numFmt w:val="bullet"/>
+      <w:lvlText w:val=""/>
+      <w:lvlJc w:val="left"/>
+      <w:pPr>
+        <w:ind w:left="2160" w:hanging="360"/>
+      </w:pPr>
+      <w:rPr>
+        <w:rFonts w:ascii="Wingdings" w:hAnsi="Wingdings" w:hint="default"/>
+      </w:rPr>
+    </w:lvl>
+    <w:lvl w:ilvl="3" w:tplc="0C090001" w:tentative="1">
+      <w:start w:val="1"/>
+      <w:numFmt w:val="bullet"/>
+      <w:lvlText w:val=""/>
+      <w:lvlJc w:val="left"/>
+      <w:pPr>
+        <w:ind w:left="2880" w:hanging="360"/>
+      </w:pPr>
+      <w:rPr>
+        <w:rFonts w:ascii="Symbol" w:hAnsi="Symbol" w:hint="default"/>
+      </w:rPr>
+    </w:lvl>
+    <w:lvl w:ilvl="4" w:tplc="0C090003" w:tentative="1">
+      <w:start w:val="1"/>
+      <w:numFmt w:val="bullet"/>
+      <w:lvlText w:val="o"/>
+      <w:lvlJc w:val="left"/>
+      <w:pPr>
+        <w:ind w:left="3600" w:hanging="360"/>
+      </w:pPr>
+      <w:rPr>
+        <w:rFonts w:ascii="Courier New" w:hAnsi="Courier New" w:cs="Courier New" w:hint="default"/>
+      </w:rPr>
+    </w:lvl>
+    <w:lvl w:ilvl="5" w:tplc="0C090005" w:tentative="1">
+      <w:start w:val="1"/>
+      <w:numFmt w:val="bullet"/>
+      <w:lvlText w:val=""/>
+      <w:lvlJc w:val="left"/>
+      <w:pPr>
+        <w:ind w:left="4320" w:hanging="360"/>
+      </w:pPr>
+      <w:rPr>
+        <w:rFonts w:ascii="Wingdings" w:hAnsi="Wingdings" w:hint="default"/>
+      </w:rPr>
+    </w:lvl>
+    <w:lvl w:ilvl="6" w:tplc="0C090001" w:tentative="1">
+      <w:start w:val="1"/>
+      <w:numFmt w:val="bullet"/>
+      <w:lvlText w:val=""/>
+      <w:lvlJc w:val="left"/>
+      <w:pPr>
+        <w:ind w:left="5040" w:hanging="360"/>
+      </w:pPr>
+      <w:rPr>
+        <w:rFonts w:ascii="Symbol" w:hAnsi="Symbol" w:hint="default"/>
+      </w:rPr>
+    </w:lvl>
+    <w:lvl w:ilvl="7" w:tplc="0C090003" w:tentative="1">
+      <w:start w:val="1"/>
+      <w:numFmt w:val="bullet"/>
+      <w:lvlText w:val="o"/>
+      <w:lvlJc w:val="left"/>
+      <w:pPr>
+        <w:ind w:left="5760" w:hanging="360"/>
+      </w:pPr>
+      <w:rPr>
+        <w:rFonts w:ascii="Courier New" w:hAnsi="Courier New" w:cs="Courier New" w:hint="default"/>
+      </w:rPr>
+    </w:lvl>
+    <w:lvl w:ilvl="8" w:tplc="0C090005" w:tentative="1">
+      <w:start w:val="1"/>
+      <w:numFmt w:val="bullet"/>
+      <w:lvlText w:val=""/>
+      <w:lvlJc w:val="left"/>
+      <w:pPr>
+        <w:ind w:left="6480" w:hanging="360"/>
+      </w:pPr>
+      <w:rPr>
+        <w:rFonts w:ascii="Wingdings" w:hAnsi="Wingdings" w:hint="default"/>
+      </w:rPr>
+    </w:lvl>
+  </w:abstractNum>
+  <w:abstractNum w:abstractNumId="3" w15:restartNumberingAfterBreak="0">
     <w:nsid w:val="11A516C5"/>
     <w:multiLevelType w:val="hybridMultilevel"/>
     <w:tmpl w:val="DDB29288"/>
@@ -13237,7 +14218,7 @@
       </w:rPr>
     </w:lvl>
   </w:abstractNum>
-  <w:abstractNum w:abstractNumId="3" w15:restartNumberingAfterBreak="0">
+  <w:abstractNum w:abstractNumId="4" w15:restartNumberingAfterBreak="0">
     <w:nsid w:val="4C5066C7"/>
     <w:multiLevelType w:val="multilevel"/>
     <w:tmpl w:val="52E48502"/>
@@ -13386,7 +14367,7 @@
       </w:rPr>
     </w:lvl>
   </w:abstractNum>
-  <w:abstractNum w:abstractNumId="4" w15:restartNumberingAfterBreak="0">
+  <w:abstractNum w:abstractNumId="5" w15:restartNumberingAfterBreak="0">
     <w:nsid w:val="59CD5724"/>
     <w:multiLevelType w:val="hybridMultilevel"/>
     <w:tmpl w:val="75969A06"/>
@@ -13498,7 +14479,7 @@
       </w:rPr>
     </w:lvl>
   </w:abstractNum>
-  <w:abstractNum w:abstractNumId="5" w15:restartNumberingAfterBreak="0">
+  <w:abstractNum w:abstractNumId="6" w15:restartNumberingAfterBreak="0">
     <w:nsid w:val="5AA25244"/>
     <w:multiLevelType w:val="hybridMultilevel"/>
     <w:tmpl w:val="B4246736"/>
@@ -13610,7 +14591,7 @@
       </w:rPr>
     </w:lvl>
   </w:abstractNum>
-  <w:abstractNum w:abstractNumId="6" w15:restartNumberingAfterBreak="0">
+  <w:abstractNum w:abstractNumId="7" w15:restartNumberingAfterBreak="0">
     <w:nsid w:val="658A250A"/>
     <w:multiLevelType w:val="hybridMultilevel"/>
     <w:tmpl w:val="275AF596"/>
@@ -13723,7 +14704,119 @@
       </w:rPr>
     </w:lvl>
   </w:abstractNum>
-  <w:abstractNum w:abstractNumId="7" w15:restartNumberingAfterBreak="0">
+  <w:abstractNum w:abstractNumId="8" w15:restartNumberingAfterBreak="0">
+    <w:nsid w:val="6A9947CE"/>
+    <w:multiLevelType w:val="hybridMultilevel"/>
+    <w:tmpl w:val="EC40D04A"/>
+    <w:lvl w:ilvl="0" w:tplc="76FE4F9E">
+      <w:numFmt w:val="bullet"/>
+      <w:lvlText w:val="-"/>
+      <w:lvlJc w:val="left"/>
+      <w:pPr>
+        <w:ind w:left="1800" w:hanging="360"/>
+      </w:pPr>
+      <w:rPr>
+        <w:rFonts w:ascii="Calibri" w:eastAsiaTheme="minorEastAsia" w:hAnsi="Calibri" w:cs="Calibri" w:hint="default"/>
+      </w:rPr>
+    </w:lvl>
+    <w:lvl w:ilvl="1" w:tplc="0C090003">
+      <w:start w:val="1"/>
+      <w:numFmt w:val="bullet"/>
+      <w:lvlText w:val="o"/>
+      <w:lvlJc w:val="left"/>
+      <w:pPr>
+        <w:ind w:left="2520" w:hanging="360"/>
+      </w:pPr>
+      <w:rPr>
+        <w:rFonts w:ascii="Courier New" w:hAnsi="Courier New" w:cs="Courier New" w:hint="default"/>
+      </w:rPr>
+    </w:lvl>
+    <w:lvl w:ilvl="2" w:tplc="0C090005" w:tentative="1">
+      <w:start w:val="1"/>
+      <w:numFmt w:val="bullet"/>
+      <w:lvlText w:val=""/>
+      <w:lvlJc w:val="left"/>
+      <w:pPr>
+        <w:ind w:left="3240" w:hanging="360"/>
+      </w:pPr>
+      <w:rPr>
+        <w:rFonts w:ascii="Wingdings" w:hAnsi="Wingdings" w:hint="default"/>
+      </w:rPr>
+    </w:lvl>
+    <w:lvl w:ilvl="3" w:tplc="0C090001" w:tentative="1">
+      <w:start w:val="1"/>
+      <w:numFmt w:val="bullet"/>
+      <w:lvlText w:val=""/>
+      <w:lvlJc w:val="left"/>
+      <w:pPr>
+        <w:ind w:left="3960" w:hanging="360"/>
+      </w:pPr>
+      <w:rPr>
+        <w:rFonts w:ascii="Symbol" w:hAnsi="Symbol" w:hint="default"/>
+      </w:rPr>
+    </w:lvl>
+    <w:lvl w:ilvl="4" w:tplc="0C090003" w:tentative="1">
+      <w:start w:val="1"/>
+      <w:numFmt w:val="bullet"/>
+      <w:lvlText w:val="o"/>
+      <w:lvlJc w:val="left"/>
+      <w:pPr>
+        <w:ind w:left="4680" w:hanging="360"/>
+      </w:pPr>
+      <w:rPr>
+        <w:rFonts w:ascii="Courier New" w:hAnsi="Courier New" w:cs="Courier New" w:hint="default"/>
+      </w:rPr>
+    </w:lvl>
+    <w:lvl w:ilvl="5" w:tplc="0C090005" w:tentative="1">
+      <w:start w:val="1"/>
+      <w:numFmt w:val="bullet"/>
+      <w:lvlText w:val=""/>
+      <w:lvlJc w:val="left"/>
+      <w:pPr>
+        <w:ind w:left="5400" w:hanging="360"/>
+      </w:pPr>
+      <w:rPr>
+        <w:rFonts w:ascii="Wingdings" w:hAnsi="Wingdings" w:hint="default"/>
+      </w:rPr>
+    </w:lvl>
+    <w:lvl w:ilvl="6" w:tplc="0C090001" w:tentative="1">
+      <w:start w:val="1"/>
+      <w:numFmt w:val="bullet"/>
+      <w:lvlText w:val=""/>
+      <w:lvlJc w:val="left"/>
+      <w:pPr>
+        <w:ind w:left="6120" w:hanging="360"/>
+      </w:pPr>
+      <w:rPr>
+        <w:rFonts w:ascii="Symbol" w:hAnsi="Symbol" w:hint="default"/>
+      </w:rPr>
+    </w:lvl>
+    <w:lvl w:ilvl="7" w:tplc="0C090003" w:tentative="1">
+      <w:start w:val="1"/>
+      <w:numFmt w:val="bullet"/>
+      <w:lvlText w:val="o"/>
+      <w:lvlJc w:val="left"/>
+      <w:pPr>
+        <w:ind w:left="6840" w:hanging="360"/>
+      </w:pPr>
+      <w:rPr>
+        <w:rFonts w:ascii="Courier New" w:hAnsi="Courier New" w:cs="Courier New" w:hint="default"/>
+      </w:rPr>
+    </w:lvl>
+    <w:lvl w:ilvl="8" w:tplc="0C090005" w:tentative="1">
+      <w:start w:val="1"/>
+      <w:numFmt w:val="bullet"/>
+      <w:lvlText w:val=""/>
+      <w:lvlJc w:val="left"/>
+      <w:pPr>
+        <w:ind w:left="7560" w:hanging="360"/>
+      </w:pPr>
+      <w:rPr>
+        <w:rFonts w:ascii="Wingdings" w:hAnsi="Wingdings" w:hint="default"/>
+      </w:rPr>
+    </w:lvl>
+  </w:abstractNum>
+  <w:abstractNum w:abstractNumId="9" w15:restartNumberingAfterBreak="0">
     <w:nsid w:val="725C09D7"/>
     <w:multiLevelType w:val="multilevel"/>
     <w:tmpl w:val="48D210AC"/>
@@ -13872,7 +14965,7 @@
       </w:rPr>
     </w:lvl>
   </w:abstractNum>
-  <w:abstractNum w:abstractNumId="8" w15:restartNumberingAfterBreak="0">
+  <w:abstractNum w:abstractNumId="10" w15:restartNumberingAfterBreak="0">
     <w:nsid w:val="758E15AA"/>
     <w:multiLevelType w:val="hybridMultilevel"/>
     <w:tmpl w:val="82FEAF46"/>
@@ -13988,27 +15081,33 @@
     <w:abstractNumId w:val="0"/>
   </w:num>
   <w:num w:numId="2" w16cid:durableId="1578586197">
+    <w:abstractNumId w:val="7"/>
+  </w:num>
+  <w:num w:numId="3" w16cid:durableId="862015701">
     <w:abstractNumId w:val="6"/>
   </w:num>
-  <w:num w:numId="3" w16cid:durableId="862015701">
-    <w:abstractNumId w:val="5"/>
-  </w:num>
   <w:num w:numId="4" w16cid:durableId="1639412822">
-    <w:abstractNumId w:val="8"/>
+    <w:abstractNumId w:val="10"/>
   </w:num>
   <w:num w:numId="5" w16cid:durableId="1708990248">
-    <w:abstractNumId w:val="3"/>
+    <w:abstractNumId w:val="4"/>
   </w:num>
   <w:num w:numId="6" w16cid:durableId="1768496598">
     <w:abstractNumId w:val="1"/>
   </w:num>
   <w:num w:numId="7" w16cid:durableId="1099182693">
-    <w:abstractNumId w:val="7"/>
+    <w:abstractNumId w:val="9"/>
   </w:num>
   <w:num w:numId="8" w16cid:durableId="1832868828">
-    <w:abstractNumId w:val="4"/>
+    <w:abstractNumId w:val="5"/>
   </w:num>
   <w:num w:numId="9" w16cid:durableId="1073699012">
+    <w:abstractNumId w:val="3"/>
+  </w:num>
+  <w:num w:numId="10" w16cid:durableId="1244145232">
+    <w:abstractNumId w:val="8"/>
+  </w:num>
+  <w:num w:numId="11" w16cid:durableId="339817627">
     <w:abstractNumId w:val="2"/>
   </w:num>
 </w:numbering>
@@ -14950,6 +16049,18 @@
     <w:unhideWhenUsed/>
     <w:rsid w:val="00193FA5"/>
   </w:style>
+  <w:style w:type="character" w:styleId="UnresolvedMention">
+    <w:name w:val="Unresolved Mention"/>
+    <w:basedOn w:val="DefaultParagraphFont"/>
+    <w:uiPriority w:val="99"/>
+    <w:semiHidden/>
+    <w:unhideWhenUsed/>
+    <w:rsid w:val="009A3563"/>
+    <w:rPr>
+      <w:color w:val="605E5C"/>
+      <w:shd w:val="clear" w:color="auto" w:fill="E1DFDD"/>
+    </w:rPr>
+  </w:style>
 </w:styles>
 </file>
 
@@ -15714,6 +16825,89 @@
         </w:p>
       </w:docPartBody>
     </w:docPart>
+    <w:docPart>
+      <w:docPartPr>
+        <w:name w:val="EF0C6BBFF2A3534DBDE88EB690B4F210"/>
+        <w:category>
+          <w:name w:val="General"/>
+          <w:gallery w:val="placeholder"/>
+        </w:category>
+        <w:types>
+          <w:type w:val="bbPlcHdr"/>
+        </w:types>
+        <w:behaviors>
+          <w:behavior w:val="content"/>
+        </w:behaviors>
+        <w:guid w:val="{CF83EF39-D3ED-174D-A528-87AC76901378}"/>
+      </w:docPartPr>
+      <w:docPartBody>
+        <w:p>
+          <w:pPr>
+            <w:pStyle w:val="EF0C6BBFF2A3534DBDE88EB690B4F210"/>
+          </w:pPr>
+          <w:r>
+            <w:rPr>
+              <w:rStyle w:val="SubtitleChar"/>
+              <w:b/>
+            </w:rPr>
+            <w:fldChar w:fldCharType="begin"/>
+          </w:r>
+          <w:r>
+            <w:rPr>
+              <w:rStyle w:val="SubtitleChar"/>
+            </w:rPr>
+            <w:instrText xml:space="preserve"> DATE  \@ "MMMM d"  \* MERGEFORMAT </w:instrText>
+          </w:r>
+          <w:r>
+            <w:rPr>
+              <w:rStyle w:val="SubtitleChar"/>
+              <w:b/>
+            </w:rPr>
+            <w:fldChar w:fldCharType="separate"/>
+          </w:r>
+          <w:r>
+            <w:rPr>
+              <w:rStyle w:val="SubtitleChar"/>
+              <w:noProof/>
+            </w:rPr>
+            <w:t>January 19</w:t>
+          </w:r>
+          <w:r>
+            <w:rPr>
+              <w:rStyle w:val="SubtitleChar"/>
+              <w:b/>
+            </w:rPr>
+            <w:fldChar w:fldCharType="end"/>
+          </w:r>
+        </w:p>
+      </w:docPartBody>
+    </w:docPart>
+    <w:docPart>
+      <w:docPartPr>
+        <w:name w:val="82850064853E174E871DA86DEFF3659B"/>
+        <w:category>
+          <w:name w:val="General"/>
+          <w:gallery w:val="placeholder"/>
+        </w:category>
+        <w:types>
+          <w:type w:val="bbPlcHdr"/>
+        </w:types>
+        <w:behaviors>
+          <w:behavior w:val="content"/>
+        </w:behaviors>
+        <w:guid w:val="{F5C06C58-7DB9-6E40-A3E1-94AF6FA9ADA6}"/>
+      </w:docPartPr>
+      <w:docPartBody>
+        <w:p>
+          <w:pPr>
+            <w:pStyle w:val="82850064853E174E871DA86DEFF3659B"/>
+          </w:pPr>
+          <w:r>
+            <w:t>Your Name</w:t>
+          </w:r>
+        </w:p>
+      </w:docPartBody>
+    </w:docPart>
   </w:docParts>
 </w:glossaryDocument>
 </file>
@@ -15735,7 +16929,6 @@
     <w:sig w:usb0="E0002EFF" w:usb1="C000785B" w:usb2="00000009" w:usb3="00000000" w:csb0="000001FF" w:csb1="00000000"/>
   </w:font>
   <w:font w:name="Courier New">
-    <w:altName w:val="Courier New PSMT"/>
     <w:panose1 w:val="02070309020205020404"/>
     <w:charset w:val="00"/>
     <w:family w:val="modern"/>
@@ -15749,20 +16942,19 @@
     <w:pitch w:val="variable"/>
     <w:sig w:usb0="00000003" w:usb1="00000000" w:usb2="00000000" w:usb3="00000000" w:csb0="80000001" w:csb1="00000000"/>
   </w:font>
+  <w:font w:name="Calibri">
+    <w:panose1 w:val="020F0502020204030204"/>
+    <w:charset w:val="00"/>
+    <w:family w:val="swiss"/>
+    <w:pitch w:val="variable"/>
+    <w:sig w:usb0="E4002EFF" w:usb1="C000247B" w:usb2="00000009" w:usb3="00000000" w:csb0="000001FF" w:csb1="00000000"/>
+  </w:font>
   <w:font w:name="Arial">
     <w:panose1 w:val="020B0604020202020204"/>
     <w:charset w:val="00"/>
     <w:family w:val="swiss"/>
     <w:pitch w:val="variable"/>
-    <w:sig w:usb0="E0002AFF" w:usb1="C0007843" w:usb2="00000009" w:usb3="00000000" w:csb0="000001FF" w:csb1="00000000"/>
-  </w:font>
-  <w:font w:name="Calibri">
-    <w:altName w:val="Calibri"/>
-    <w:panose1 w:val="020F0502020204030204"/>
-    <w:charset w:val="00"/>
-    <w:family w:val="swiss"/>
-    <w:pitch w:val="variable"/>
-    <w:sig w:usb0="E4002EFF" w:usb1="C000247B" w:usb2="00000009" w:usb3="00000000" w:csb0="000001FF" w:csb1="00000000"/>
+    <w:sig w:usb0="E0002EFF" w:usb1="C000785B" w:usb2="00000009" w:usb3="00000000" w:csb0="000001FF" w:csb1="00000000"/>
   </w:font>
   <w:font w:name="Calibri Light">
     <w:panose1 w:val="020F0302020204030204"/>
@@ -15804,8 +16996,10 @@
   </w:compat>
   <w:rsids>
     <w:rsidRoot w:val="0093036E"/>
+    <w:rsid w:val="00241BF8"/>
     <w:rsid w:val="0093036E"/>
     <w:rsid w:val="00E010E0"/>
+    <w:rsid w:val="00FC0934"/>
   </w:rsids>
   <m:mathPr>
     <m:mathFont m:val="Cambria Math"/>
@@ -16256,7 +17450,7 @@
     <w:link w:val="SubtitleChar"/>
     <w:uiPriority w:val="2"/>
     <w:qFormat/>
-    <w:rsid w:val="0093036E"/>
+    <w:rsid w:val="00FC0934"/>
     <w:pPr>
       <w:framePr w:hSpace="180" w:wrap="around" w:vAnchor="text" w:hAnchor="margin" w:y="1167"/>
       <w:spacing w:line="276" w:lineRule="auto"/>
@@ -16275,7 +17469,7 @@
     <w:basedOn w:val="DefaultParagraphFont"/>
     <w:link w:val="Subtitle"/>
     <w:uiPriority w:val="2"/>
-    <w:rsid w:val="0093036E"/>
+    <w:rsid w:val="00FC0934"/>
     <w:rPr>
       <w:caps/>
       <w:color w:val="44546A" w:themeColor="text2"/>
@@ -16285,104 +17479,32 @@
       <w:lang w:val="en-US" w:eastAsia="en-US"/>
     </w:rPr>
   </w:style>
-  <w:style w:type="paragraph" w:customStyle="1" w:styleId="91A638C007E2B4448778F4A02BB476E2">
-    <w:name w:val="91A638C007E2B4448778F4A02BB476E2"/>
-    <w:rsid w:val="0093036E"/>
+  <w:style w:type="paragraph" w:customStyle="1" w:styleId="EF0C6BBFF2A3534DBDE88EB690B4F210">
+    <w:name w:val="EF0C6BBFF2A3534DBDE88EB690B4F210"/>
+    <w:rsid w:val="00FC0934"/>
   </w:style>
-  <w:style w:type="paragraph" w:customStyle="1" w:styleId="9039F2ED2C8FD14B80AF7048E6F93EE5">
-    <w:name w:val="9039F2ED2C8FD14B80AF7048E6F93EE5"/>
-    <w:rsid w:val="0093036E"/>
-  </w:style>
-  <w:style w:type="paragraph" w:customStyle="1" w:styleId="1703D44FBA0FD948AF94BAB9A4DB9B70">
-    <w:name w:val="1703D44FBA0FD948AF94BAB9A4DB9B70"/>
-    <w:rsid w:val="0093036E"/>
-  </w:style>
-  <w:style w:type="paragraph" w:customStyle="1" w:styleId="A3BB311E35E7BD43AEF4DE1A0F80DE0E">
-    <w:name w:val="A3BB311E35E7BD43AEF4DE1A0F80DE0E"/>
-    <w:rsid w:val="0093036E"/>
-  </w:style>
-  <w:style w:type="paragraph" w:customStyle="1" w:styleId="B1B4A78EEADBCB439A1B4D4503ADD610">
-    <w:name w:val="B1B4A78EEADBCB439A1B4D4503ADD610"/>
-    <w:rsid w:val="0093036E"/>
-  </w:style>
-  <w:style w:type="paragraph" w:customStyle="1" w:styleId="B4EDA8D103CAC94C94BAE51036480D3B">
-    <w:name w:val="B4EDA8D103CAC94C94BAE51036480D3B"/>
-    <w:rsid w:val="0093036E"/>
-  </w:style>
-  <w:style w:type="paragraph" w:customStyle="1" w:styleId="77F16FB47F1BDF43893B20F5F61B909B">
-    <w:name w:val="77F16FB47F1BDF43893B20F5F61B909B"/>
-    <w:rsid w:val="0093036E"/>
-  </w:style>
-  <w:style w:type="paragraph" w:customStyle="1" w:styleId="690380750C565E4C8FB93B1FFB6B5503">
-    <w:name w:val="690380750C565E4C8FB93B1FFB6B5503"/>
-    <w:rsid w:val="0093036E"/>
-  </w:style>
-  <w:style w:type="paragraph" w:customStyle="1" w:styleId="5D6BFD92D81C1F47971145F33E1C6952">
-    <w:name w:val="5D6BFD92D81C1F47971145F33E1C6952"/>
-    <w:rsid w:val="0093036E"/>
-  </w:style>
-  <w:style w:type="paragraph" w:customStyle="1" w:styleId="346A6FCA67E4124E94966EA703072FC4">
-    <w:name w:val="346A6FCA67E4124E94966EA703072FC4"/>
-    <w:rsid w:val="0093036E"/>
-  </w:style>
-  <w:style w:type="paragraph" w:customStyle="1" w:styleId="876F9048B2289440AD0B9FAF6D1F9D33">
-    <w:name w:val="876F9048B2289440AD0B9FAF6D1F9D33"/>
-    <w:rsid w:val="0093036E"/>
-  </w:style>
-  <w:style w:type="paragraph" w:customStyle="1" w:styleId="D8CDFDFC6A733D43B9B5FA6C785EC887">
-    <w:name w:val="D8CDFDFC6A733D43B9B5FA6C785EC887"/>
-    <w:rsid w:val="0093036E"/>
-  </w:style>
-  <w:style w:type="paragraph" w:customStyle="1" w:styleId="157246605077F042862447A2578F31AD">
-    <w:name w:val="157246605077F042862447A2578F31AD"/>
-    <w:rsid w:val="0093036E"/>
-  </w:style>
-  <w:style w:type="paragraph" w:customStyle="1" w:styleId="B0BA87DA61928F4E8E851AEEC095A4D5">
-    <w:name w:val="B0BA87DA61928F4E8E851AEEC095A4D5"/>
-    <w:rsid w:val="0093036E"/>
-  </w:style>
-  <w:style w:type="paragraph" w:customStyle="1" w:styleId="BD32F68862B0AA43A0DF92F59D28DCC1">
-    <w:name w:val="BD32F68862B0AA43A0DF92F59D28DCC1"/>
-    <w:rsid w:val="0093036E"/>
+  <w:style w:type="paragraph" w:customStyle="1" w:styleId="82850064853E174E871DA86DEFF3659B">
+    <w:name w:val="82850064853E174E871DA86DEFF3659B"/>
+    <w:rsid w:val="00FC0934"/>
   </w:style>
   <w:style w:type="paragraph" w:customStyle="1" w:styleId="AEC3C8E688CEF449B3E790BCFADB5DFB">
     <w:name w:val="AEC3C8E688CEF449B3E790BCFADB5DFB"/>
-    <w:rsid w:val="0093036E"/>
-  </w:style>
-  <w:style w:type="paragraph" w:customStyle="1" w:styleId="3790B36851D1054B8D2D5426C7822F12">
-    <w:name w:val="3790B36851D1054B8D2D5426C7822F12"/>
     <w:rsid w:val="0093036E"/>
   </w:style>
   <w:style w:type="paragraph" w:customStyle="1" w:styleId="CBD0B21BDD8C264BBB8BAF0210388A1F">
     <w:name w:val="CBD0B21BDD8C264BBB8BAF0210388A1F"/>
     <w:rsid w:val="0093036E"/>
   </w:style>
-  <w:style w:type="paragraph" w:customStyle="1" w:styleId="789F7805004AD241BB0274870BA5A04D">
-    <w:name w:val="789F7805004AD241BB0274870BA5A04D"/>
-    <w:rsid w:val="0093036E"/>
-  </w:style>
   <w:style w:type="paragraph" w:customStyle="1" w:styleId="43BA0CB636671F4EA9853111E430D52F">
     <w:name w:val="43BA0CB636671F4EA9853111E430D52F"/>
-    <w:rsid w:val="0093036E"/>
-  </w:style>
-  <w:style w:type="paragraph" w:customStyle="1" w:styleId="DC26CF900CDF9B40BEC33774555E7FD6">
-    <w:name w:val="DC26CF900CDF9B40BEC33774555E7FD6"/>
     <w:rsid w:val="0093036E"/>
   </w:style>
   <w:style w:type="paragraph" w:customStyle="1" w:styleId="F83EE1CEAC9581489151397859B04FBF">
     <w:name w:val="F83EE1CEAC9581489151397859B04FBF"/>
     <w:rsid w:val="0093036E"/>
   </w:style>
-  <w:style w:type="paragraph" w:customStyle="1" w:styleId="6FBAA87BAF4BD94DAE66AEB7D631C3D6">
-    <w:name w:val="6FBAA87BAF4BD94DAE66AEB7D631C3D6"/>
-    <w:rsid w:val="0093036E"/>
-  </w:style>
   <w:style w:type="paragraph" w:customStyle="1" w:styleId="AEC08C68D4141349BF661982D35FA11B">
     <w:name w:val="AEC08C68D4141349BF661982D35FA11B"/>
-    <w:rsid w:val="0093036E"/>
-  </w:style>
-  <w:style w:type="paragraph" w:customStyle="1" w:styleId="F88093617AAD0041B10A8DCA995CA68F">
-    <w:name w:val="F88093617AAD0041B10A8DCA995CA68F"/>
     <w:rsid w:val="0093036E"/>
   </w:style>
   <w:style w:type="paragraph" w:customStyle="1" w:styleId="1C4653CFFDFDB54D91B5C1EDDD9C456B">

</xml_diff>